<commit_message>
Fix win/lose ratio error
</commit_message>
<xml_diff>
--- a/project3/sprawozdanie.docx
+++ b/project3/sprawozdanie.docx
@@ -386,7 +386,13 @@
       </w:r>
       <w:r>
         <w:br/>
-        <w:t>Tak wytrenowana sieć „znalazła” efektywny sposób na nieruchomego przeciwnika – zataczanie okręgów jeżdżąc tyłem i jednocześnie strzelając (17 wygranych na 20 gier), natomiast gdy jej przeciwnikiem był udostępniony bot, wygrywała nieznacznie ponad połowę (12 na 20) rozgrywek.</w:t>
+        <w:t>Tak wytrenowana sieć „znalazła” efektywny sposób na nieruchomego przeciwnika – zataczanie okręgów jeżdżąc tyłem i jednocześnie strzelając (17 wygranych na 20 gier), natomiast gdy jej przeciwnikiem był udostępniony bot, wygrywała nieznacznie ponad połowę (1</w:t>
+      </w:r>
+      <w:r>
+        <w:t>1</w:t>
+      </w:r>
+      <w:r>
+        <w:t xml:space="preserve"> na 20) rozgrywek.</w:t>
       </w:r>
       <w:r>
         <w:br/>

</xml_diff>